<commit_message>
Fix a spelling error in Medication Type UATs for Search & Update. Add UAT for Add Patient Type to System.docx, UAT for Search Patient Types.docx & UAT for Update Patient Types.docx.
</commit_message>
<xml_diff>
--- a/documents/UAT Test Scripts/UAT Tests for Medication Types/UAT for Search Medication Types.docx
+++ b/documents/UAT Test Scripts/UAT Tests for Medication Types/UAT for Search Medication Types.docx
@@ -1250,11 +1250,13 @@
               </w:rPr>
               <w:t>enters a search for a</w:t>
             </w:r>
-            <w:r>
-              <w:rPr>
-                <w:sz w:val="24"/>
-              </w:rPr>
-              <w:t xml:space="preserve">n </w:t>
+            <w:bookmarkStart w:id="0" w:name="_GoBack"/>
+            <w:bookmarkEnd w:id="0"/>
+            <w:r>
+              <w:rPr>
+                <w:sz w:val="24"/>
+              </w:rPr>
+              <w:t xml:space="preserve"> </w:t>
             </w:r>
             <w:r>
               <w:rPr>
@@ -2153,7 +2155,7 @@
           </mc:Choice>
           <mc:Fallback>
             <w:pict>
-              <v:rect w14:anchorId="5EA0DCF5" id="Rectangle 5" o:spid="_x0000_s1026" style="position:absolute;margin-left:423pt;margin-top:3.85pt;width:49.5pt;height:24pt;z-index:251657728;visibility:visible;mso-wrap-style:square;mso-wrap-distance-left:9pt;mso-wrap-distance-top:0;mso-wrap-distance-right:9pt;mso-wrap-distance-bottom:0;mso-position-horizontal:absolute;mso-position-horizontal-relative:text;mso-position-vertical:absolute;mso-position-vertical-relative:text;v-text-anchor:middle" o:gfxdata="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" filled="f" strokecolor="yellow" strokeweight="2pt"/>
+              <v:rect w14:anchorId="3748F722" id="Rectangle 5" o:spid="_x0000_s1026" style="position:absolute;margin-left:423pt;margin-top:3.85pt;width:49.5pt;height:24pt;z-index:251657728;visibility:visible;mso-wrap-style:square;mso-wrap-distance-left:9pt;mso-wrap-distance-top:0;mso-wrap-distance-right:9pt;mso-wrap-distance-bottom:0;mso-position-horizontal:absolute;mso-position-horizontal-relative:text;mso-position-vertical:absolute;mso-position-vertical-relative:text;v-text-anchor:middle" o:gfxdata="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" filled="f" strokecolor="yellow" strokeweight="2pt"/>
             </w:pict>
           </mc:Fallback>
         </mc:AlternateContent>
@@ -2320,7 +2322,7 @@
           </mc:Choice>
           <mc:Fallback>
             <w:pict>
-              <v:rect w14:anchorId="770373C5" id="Rectangle 7" o:spid="_x0000_s1026" style="position:absolute;margin-left:270pt;margin-top:246.1pt;width:101.25pt;height:26.25pt;z-index:251666944;visibility:visible;mso-wrap-style:square;mso-wrap-distance-left:9pt;mso-wrap-distance-top:0;mso-wrap-distance-right:9pt;mso-wrap-distance-bottom:0;mso-position-horizontal:absolute;mso-position-horizontal-relative:text;mso-position-vertical:absolute;mso-position-vertical-relative:text;v-text-anchor:middle" o:gfxdata="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" filled="f" strokecolor="yellow" strokeweight="2pt"/>
+              <v:rect w14:anchorId="1952F9BF" id="Rectangle 7" o:spid="_x0000_s1026" style="position:absolute;margin-left:270pt;margin-top:246.1pt;width:101.25pt;height:26.25pt;z-index:251666944;visibility:visible;mso-wrap-style:square;mso-wrap-distance-left:9pt;mso-wrap-distance-top:0;mso-wrap-distance-right:9pt;mso-wrap-distance-bottom:0;mso-position-horizontal:absolute;mso-position-horizontal-relative:text;mso-position-vertical:absolute;mso-position-vertical-relative:text;v-text-anchor:middle" o:gfxdata="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" filled="f" strokecolor="yellow" strokeweight="2pt"/>
             </w:pict>
           </mc:Fallback>
         </mc:AlternateContent>
@@ -2578,7 +2580,7 @@
           </mc:Choice>
           <mc:Fallback>
             <w:pict>
-              <v:rect w14:anchorId="22302849" id="Rectangle 18" o:spid="_x0000_s1026" style="position:absolute;margin-left:354pt;margin-top:112pt;width:19.5pt;height:15pt;z-index:251652608;visibility:visible;mso-wrap-style:square;mso-wrap-distance-left:9pt;mso-wrap-distance-top:0;mso-wrap-distance-right:9pt;mso-wrap-distance-bottom:0;mso-position-horizontal:absolute;mso-position-horizontal-relative:text;mso-position-vertical:absolute;mso-position-vertical-relative:text;v-text-anchor:middle" o:gfxdata="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" filled="f" strokecolor="yellow" strokeweight="2pt"/>
+              <v:rect w14:anchorId="27A0433B" id="Rectangle 18" o:spid="_x0000_s1026" style="position:absolute;margin-left:354pt;margin-top:112pt;width:19.5pt;height:15pt;z-index:251652608;visibility:visible;mso-wrap-style:square;mso-wrap-distance-left:9pt;mso-wrap-distance-top:0;mso-wrap-distance-right:9pt;mso-wrap-distance-bottom:0;mso-position-horizontal:absolute;mso-position-horizontal-relative:text;mso-position-vertical:absolute;mso-position-vertical-relative:text;v-text-anchor:middle" o:gfxdata="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" filled="f" strokecolor="yellow" strokeweight="2pt"/>
             </w:pict>
           </mc:Fallback>
         </mc:AlternateContent>
@@ -2658,7 +2660,7 @@
           </mc:Choice>
           <mc:Fallback>
             <w:pict>
-              <v:rect w14:anchorId="58D8A752" id="Rectangle 10" o:spid="_x0000_s1026" style="position:absolute;margin-left:1.5pt;margin-top:166.75pt;width:29.25pt;height:15.75pt;z-index:251637248;visibility:visible;mso-wrap-style:square;mso-width-percent:0;mso-height-percent:0;mso-wrap-distance-left:9pt;mso-wrap-distance-top:0;mso-wrap-distance-right:9pt;mso-wrap-distance-bottom:0;mso-position-horizontal:absolute;mso-position-horizontal-relative:text;mso-position-vertical:absolute;mso-position-vertical-relative:text;mso-width-percent:0;mso-height-percent:0;mso-width-relative:margin;mso-height-relative:margin;v-text-anchor:middle" o:gfxdata="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" filled="f" strokecolor="yellow" strokeweight="2pt"/>
+              <v:rect w14:anchorId="34B70933" id="Rectangle 10" o:spid="_x0000_s1026" style="position:absolute;margin-left:1.5pt;margin-top:166.75pt;width:29.25pt;height:15.75pt;z-index:251637248;visibility:visible;mso-wrap-style:square;mso-width-percent:0;mso-height-percent:0;mso-wrap-distance-left:9pt;mso-wrap-distance-top:0;mso-wrap-distance-right:9pt;mso-wrap-distance-bottom:0;mso-position-horizontal:absolute;mso-position-horizontal-relative:text;mso-position-vertical:absolute;mso-position-vertical-relative:text;mso-width-percent:0;mso-height-percent:0;mso-width-relative:margin;mso-height-relative:margin;v-text-anchor:middle" o:gfxdata="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" filled="f" strokecolor="yellow" strokeweight="2pt"/>
             </w:pict>
           </mc:Fallback>
         </mc:AlternateContent>
@@ -2816,7 +2818,7 @@
           </mc:Choice>
           <mc:Fallback>
             <w:pict>
-              <v:rect w14:anchorId="22A270D7" id="Rectangle 19" o:spid="_x0000_s1026" style="position:absolute;margin-left:354pt;margin-top:120.1pt;width:19.5pt;height:15pt;z-index:251660800;visibility:visible;mso-wrap-style:square;mso-wrap-distance-left:9pt;mso-wrap-distance-top:0;mso-wrap-distance-right:9pt;mso-wrap-distance-bottom:0;mso-position-horizontal:absolute;mso-position-horizontal-relative:text;mso-position-vertical:absolute;mso-position-vertical-relative:text;v-text-anchor:middle" o:gfxdata="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" filled="f" strokecolor="yellow" strokeweight="2pt"/>
+              <v:rect w14:anchorId="36B1F31B" id="Rectangle 19" o:spid="_x0000_s1026" style="position:absolute;margin-left:354pt;margin-top:120.1pt;width:19.5pt;height:15pt;z-index:251660800;visibility:visible;mso-wrap-style:square;mso-wrap-distance-left:9pt;mso-wrap-distance-top:0;mso-wrap-distance-right:9pt;mso-wrap-distance-bottom:0;mso-position-horizontal:absolute;mso-position-horizontal-relative:text;mso-position-vertical:absolute;mso-position-vertical-relative:text;v-text-anchor:middle" o:gfxdata="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" filled="f" strokecolor="yellow" strokeweight="2pt"/>
             </w:pict>
           </mc:Fallback>
         </mc:AlternateContent>
@@ -2890,7 +2892,7 @@
           </mc:Choice>
           <mc:Fallback>
             <w:pict>
-              <v:rect w14:anchorId="6546AEE3" id="Rectangle 38" o:spid="_x0000_s1026" style="position:absolute;margin-left:438.75pt;margin-top:195.85pt;width:19.5pt;height:15pt;z-index:251675136;visibility:visible;mso-wrap-style:square;mso-wrap-distance-left:9pt;mso-wrap-distance-top:0;mso-wrap-distance-right:9pt;mso-wrap-distance-bottom:0;mso-position-horizontal:absolute;mso-position-horizontal-relative:text;mso-position-vertical:absolute;mso-position-vertical-relative:text;v-text-anchor:middle" o:gfxdata="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" filled="f" strokecolor="yellow" strokeweight="2pt"/>
+              <v:rect w14:anchorId="711A10FB" id="Rectangle 38" o:spid="_x0000_s1026" style="position:absolute;margin-left:438.75pt;margin-top:195.85pt;width:19.5pt;height:15pt;z-index:251675136;visibility:visible;mso-wrap-style:square;mso-wrap-distance-left:9pt;mso-wrap-distance-top:0;mso-wrap-distance-right:9pt;mso-wrap-distance-bottom:0;mso-position-horizontal:absolute;mso-position-horizontal-relative:text;mso-position-vertical:absolute;mso-position-vertical-relative:text;v-text-anchor:middle" o:gfxdata="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" filled="f" strokecolor="yellow" strokeweight="2pt"/>
             </w:pict>
           </mc:Fallback>
         </mc:AlternateContent>
@@ -2964,7 +2966,7 @@
           </mc:Choice>
           <mc:Fallback>
             <w:pict>
-              <v:rect w14:anchorId="579100D3" id="Rectangle 37" o:spid="_x0000_s1026" style="position:absolute;margin-left:420.75pt;margin-top:173.35pt;width:19.5pt;height:15pt;z-index:251668992;visibility:visible;mso-wrap-style:square;mso-wrap-distance-left:9pt;mso-wrap-distance-top:0;mso-wrap-distance-right:9pt;mso-wrap-distance-bottom:0;mso-position-horizontal:absolute;mso-position-horizontal-relative:text;mso-position-vertical:absolute;mso-position-vertical-relative:text;v-text-anchor:middle" o:gfxdata="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" filled="f" strokecolor="yellow" strokeweight="2pt"/>
+              <v:rect w14:anchorId="6DFDC2E4" id="Rectangle 37" o:spid="_x0000_s1026" style="position:absolute;margin-left:420.75pt;margin-top:173.35pt;width:19.5pt;height:15pt;z-index:251668992;visibility:visible;mso-wrap-style:square;mso-wrap-distance-left:9pt;mso-wrap-distance-top:0;mso-wrap-distance-right:9pt;mso-wrap-distance-bottom:0;mso-position-horizontal:absolute;mso-position-horizontal-relative:text;mso-position-vertical:absolute;mso-position-vertical-relative:text;v-text-anchor:middle" o:gfxdata="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" filled="f" strokecolor="yellow" strokeweight="2pt"/>
             </w:pict>
           </mc:Fallback>
         </mc:AlternateContent>
@@ -3505,8 +3507,6 @@
           <w:r>
             <w:t>a</w:t>
           </w:r>
-          <w:bookmarkStart w:id="0" w:name="_GoBack"/>
-          <w:bookmarkEnd w:id="0"/>
           <w:r>
             <w:t xml:space="preserve"> </w:t>
           </w:r>
@@ -7900,7 +7900,7 @@
 </file>
 
 <file path=customXml/itemProps1.xml><?xml version="1.0" encoding="utf-8"?>
-<ds:datastoreItem xmlns:ds="http://schemas.openxmlformats.org/officeDocument/2006/customXml" ds:itemID="{B03A03B3-8B74-431D-B4FD-AA1C326899D9}">
+<ds:datastoreItem xmlns:ds="http://schemas.openxmlformats.org/officeDocument/2006/customXml" ds:itemID="{357604D9-1911-4FF6-8EAD-6EFAC4F6ECF0}">
   <ds:schemaRefs>
     <ds:schemaRef ds:uri="http://schemas.openxmlformats.org/officeDocument/2006/bibliography"/>
   </ds:schemaRefs>

</xml_diff>